<commit_message>
updated color histogram algo
</commit_message>
<xml_diff>
--- a/Lab/assignment1/Lab Report.docx
+++ b/Lab/assignment1/Lab Report.docx
@@ -14,15 +14,7 @@
     </w:p>
     <w:p>
       <w:r>
-        <w:t xml:space="preserve">Full name: Gardyan </w:t>
-      </w:r>
-      <w:proofErr w:type="spellStart"/>
-      <w:r>
-        <w:t>Priangga</w:t>
-      </w:r>
-      <w:proofErr w:type="spellEnd"/>
-      <w:r>
-        <w:t xml:space="preserve"> Akbar</w:t>
+        <w:t>Full name: Gardyan Priangga Akbar</w:t>
       </w:r>
     </w:p>
     <w:p>
@@ -173,15 +165,7 @@
               <w:cnfStyle w:val="000000100000" w:firstRow="0" w:lastRow="0" w:firstColumn="0" w:lastColumn="0" w:oddVBand="0" w:evenVBand="0" w:oddHBand="1" w:evenHBand="0" w:firstRowFirstColumn="0" w:firstRowLastColumn="0" w:lastRowFirstColumn="0" w:lastRowLastColumn="0"/>
             </w:pPr>
             <w:r>
-              <w:t xml:space="preserve">To convert the resulting confusion matrix into a </w:t>
-            </w:r>
-            <w:proofErr w:type="spellStart"/>
-            <w:r>
-              <w:t>DataFrame</w:t>
-            </w:r>
-            <w:proofErr w:type="spellEnd"/>
-            <w:r>
-              <w:t xml:space="preserve"> alongside its proper labels</w:t>
+              <w:t>To convert the resulting confusion matrix into a DataFrame alongside its proper labels</w:t>
             </w:r>
           </w:p>
         </w:tc>
@@ -302,11 +286,9 @@
               <w:pStyle w:val="ListParagraph"/>
               <w:ind w:left="0"/>
             </w:pPr>
-            <w:proofErr w:type="spellStart"/>
             <w:r>
               <w:t>Sklearn</w:t>
             </w:r>
-            <w:proofErr w:type="spellEnd"/>
           </w:p>
         </w:tc>
         <w:tc>
@@ -371,11 +353,9 @@
               <w:pStyle w:val="ListParagraph"/>
               <w:ind w:left="0"/>
             </w:pPr>
-            <w:proofErr w:type="spellStart"/>
             <w:r>
               <w:t>os</w:t>
             </w:r>
-            <w:proofErr w:type="spellEnd"/>
           </w:p>
         </w:tc>
         <w:tc>
@@ -435,6 +415,69 @@
           <w:numId w:val="1"/>
         </w:numPr>
       </w:pPr>
+      <w:r>
+        <w:t>Changing the size of the color histogram lower or higher than the default [6, 6, 6] does not seem to display any significant changes to performance of the model on the test set.</w:t>
+      </w:r>
+      <w:r>
+        <w:br/>
+      </w:r>
+      <w:r>
+        <w:lastRenderedPageBreak/>
+        <w:drawing>
+          <wp:inline distT="0" distB="0" distL="0" distR="0" wp14:anchorId="410913AF" wp14:editId="14450355">
+            <wp:extent cx="4410691" cy="3515216"/>
+            <wp:effectExtent l="0" t="0" r="9525" b="9525"/>
+            <wp:docPr id="7" name="Picture 7" descr="A picture containing table&#10;&#10;Description automatically generated"/>
+            <wp:cNvGraphicFramePr>
+              <a:graphicFrameLocks xmlns:a="http://schemas.openxmlformats.org/drawingml/2006/main" noChangeAspect="1"/>
+            </wp:cNvGraphicFramePr>
+            <a:graphic xmlns:a="http://schemas.openxmlformats.org/drawingml/2006/main">
+              <a:graphicData uri="http://schemas.openxmlformats.org/drawingml/2006/picture">
+                <pic:pic xmlns:pic="http://schemas.openxmlformats.org/drawingml/2006/picture">
+                  <pic:nvPicPr>
+                    <pic:cNvPr id="7" name="Picture 7" descr="A picture containing table&#10;&#10;Description automatically generated"/>
+                    <pic:cNvPicPr/>
+                  </pic:nvPicPr>
+                  <pic:blipFill>
+                    <a:blip r:embed="rId8"/>
+                    <a:stretch>
+                      <a:fillRect/>
+                    </a:stretch>
+                  </pic:blipFill>
+                  <pic:spPr>
+                    <a:xfrm>
+                      <a:off x="0" y="0"/>
+                      <a:ext cx="4410691" cy="3515216"/>
+                    </a:xfrm>
+                    <a:prstGeom prst="rect">
+                      <a:avLst/>
+                    </a:prstGeom>
+                  </pic:spPr>
+                </pic:pic>
+              </a:graphicData>
+            </a:graphic>
+          </wp:inline>
+        </w:drawing>
+      </w:r>
+      <w:r>
+        <w:br/>
+        <w:t>As shown from the graph above, the changes to the execution time is</w:t>
+      </w:r>
+      <w:r>
+        <w:t xml:space="preserve"> miniscule.</w:t>
+      </w:r>
+      <w:r>
+        <w:t xml:space="preserve"> The changes are even less visible to the accuracy of the model.</w:t>
+      </w:r>
+      <w:r>
+        <w:t xml:space="preserve"> This means despite the input size or the number of features, KNN is able to </w:t>
+      </w:r>
+      <w:r>
+        <w:t>deliver</w:t>
+      </w:r>
+      <w:r>
+        <w:t xml:space="preserve"> similar performance.</w:t>
+      </w:r>
     </w:p>
     <w:p>
       <w:pPr>
@@ -457,7 +500,6 @@
         <w:rPr>
           <w:noProof/>
         </w:rPr>
-        <w:lastRenderedPageBreak/>
         <w:drawing>
           <wp:inline distT="0" distB="0" distL="0" distR="0" wp14:anchorId="4D4FFB10" wp14:editId="105F6C7B">
             <wp:extent cx="4448796" cy="3162741"/>
@@ -474,7 +516,7 @@
                     <pic:cNvPicPr/>
                   </pic:nvPicPr>
                   <pic:blipFill>
-                    <a:blip r:embed="rId8"/>
+                    <a:blip r:embed="rId9"/>
                     <a:stretch>
                       <a:fillRect/>
                     </a:stretch>
@@ -496,15 +538,11 @@
       </w:r>
       <w:r>
         <w:br/>
-        <w:t xml:space="preserve">I did not go beyond 300 for the value of k as the accuracy seem to continue going downhill as shown by the graph. By further utilizing Python’s </w:t>
-      </w:r>
-      <w:proofErr w:type="gramStart"/>
-      <w:r>
-        <w:t>max(</w:t>
-      </w:r>
-      <w:proofErr w:type="gramEnd"/>
-      <w:r>
-        <w:t>) and index() functions I was able to determine the best value for k is 16</w:t>
+        <w:t xml:space="preserve">I did not go beyond 300 for the value of k as the accuracy seem to continue going downhill as shown by the graph. By further utilizing Python’s max() and index() functions I was able to </w:t>
+      </w:r>
+      <w:r>
+        <w:lastRenderedPageBreak/>
+        <w:t>determine the best value for k is 16</w:t>
       </w:r>
       <w:r>
         <w:t xml:space="preserve">, with it having the highest accuracy score of </w:t>
@@ -559,7 +597,7 @@
                     <pic:cNvPicPr/>
                   </pic:nvPicPr>
                   <pic:blipFill>
-                    <a:blip r:embed="rId9"/>
+                    <a:blip r:embed="rId10"/>
                     <a:stretch>
                       <a:fillRect/>
                     </a:stretch>
@@ -657,69 +695,19 @@
         </w:numPr>
       </w:pPr>
       <w:r>
-        <w:t xml:space="preserve">I use the </w:t>
-      </w:r>
-      <w:proofErr w:type="spellStart"/>
-      <w:r>
-        <w:t>MLPClassifier</w:t>
-      </w:r>
-      <w:proofErr w:type="spellEnd"/>
-      <w:r>
-        <w:t xml:space="preserve"> class provided by </w:t>
-      </w:r>
-      <w:proofErr w:type="spellStart"/>
-      <w:r>
-        <w:t>sklearn</w:t>
-      </w:r>
-      <w:proofErr w:type="spellEnd"/>
-      <w:r>
-        <w:t xml:space="preserve"> library to create the MLP models.</w:t>
-      </w:r>
-      <w:r>
-        <w:t xml:space="preserve"> I can specify the number of hidden layers and the number of neurons in each hidden layers through the </w:t>
-      </w:r>
-      <w:proofErr w:type="spellStart"/>
-      <w:r>
-        <w:t>class’</w:t>
-      </w:r>
-      <w:proofErr w:type="spellEnd"/>
-      <w:r>
-        <w:t xml:space="preserve"> constructor by specifying the </w:t>
-      </w:r>
-      <w:proofErr w:type="spellStart"/>
+        <w:t>I use the MLPClassifier class provided by sklearn library to create the MLP models.</w:t>
+      </w:r>
+      <w:r>
+        <w:t xml:space="preserve"> I can specify the number of hidden layers and the number of neurons in each hidden layers through the class’ constructor by specifying the </w:t>
+      </w:r>
       <w:r>
         <w:t>hidden_layer_sizes</w:t>
       </w:r>
-      <w:proofErr w:type="spellEnd"/>
-      <w:r>
-        <w:t xml:space="preserve"> property. For example, if I wanted to have 3 hidden layers with 512 neurons each I would pass in the value [</w:t>
-      </w:r>
-      <w:proofErr w:type="gramStart"/>
-      <w:r>
-        <w:t>512,  512</w:t>
-      </w:r>
-      <w:proofErr w:type="gramEnd"/>
-      <w:r>
-        <w:t>, 512] into that attribute.</w:t>
-      </w:r>
-      <w:r>
-        <w:t xml:space="preserve"> I then utilized the </w:t>
-      </w:r>
-      <w:proofErr w:type="gramStart"/>
-      <w:r>
-        <w:t>fit(</w:t>
-      </w:r>
-      <w:proofErr w:type="gramEnd"/>
-      <w:r>
-        <w:t xml:space="preserve">) method from the </w:t>
-      </w:r>
-      <w:proofErr w:type="spellStart"/>
-      <w:r>
-        <w:t>MLPClassifier</w:t>
-      </w:r>
-      <w:proofErr w:type="spellEnd"/>
-      <w:r>
-        <w:t xml:space="preserve"> class to train the model and its predict() method to make predictions on the test set.</w:t>
+      <w:r>
+        <w:t xml:space="preserve"> property. For example, if I wanted to have 3 hidden layers with 512 neurons each I would pass in the value [512,  512, 512] into that attribute.</w:t>
+      </w:r>
+      <w:r>
+        <w:t xml:space="preserve"> I then utilized the fit() method from the MLPClassifier class to train the model and its predict() method to make predictions on the test set.</w:t>
       </w:r>
     </w:p>
     <w:p>
@@ -734,29 +722,13 @@
         <w:t>The 9 MLP structures I designed have different amounts of layers and neurons in each layers following the requirements specified in the instructions document.</w:t>
       </w:r>
       <w:r>
-        <w:t xml:space="preserve"> Implementing them is simply creating a list of the number of layers (1 to 3) and another list containing the number of neurons. I then iterate through both lists using a nested for loop, all the while creating a new </w:t>
-      </w:r>
-      <w:proofErr w:type="spellStart"/>
-      <w:r>
-        <w:t>MLPClassifier</w:t>
-      </w:r>
-      <w:proofErr w:type="spellEnd"/>
-      <w:r>
-        <w:t xml:space="preserve"> object at every iteration.</w:t>
+        <w:t xml:space="preserve"> Implementing them is simply creating a list of the number of layers (1 to 3) and another list containing the number of neurons. I then iterate through both lists using a nested for loop, all the while creating a new MLPClassifier object at every iteration.</w:t>
       </w:r>
       <w:r>
         <w:t xml:space="preserve"> Every model uses early stopping to stop training</w:t>
       </w:r>
       <w:r>
-        <w:t xml:space="preserve"> if the </w:t>
-      </w:r>
-      <w:proofErr w:type="spellStart"/>
-      <w:r>
-        <w:t>the</w:t>
-      </w:r>
-      <w:proofErr w:type="spellEnd"/>
-      <w:r>
-        <w:t xml:space="preserve"> training does not improve after 10 epochs.</w:t>
+        <w:t xml:space="preserve"> if the the training does not improve after 10 epochs.</w:t>
       </w:r>
     </w:p>
     <w:p>
@@ -768,23 +740,7 @@
         </w:numPr>
       </w:pPr>
       <w:r>
-        <w:t xml:space="preserve">To find which of the nine models was the best, I used the </w:t>
-      </w:r>
-      <w:proofErr w:type="gramStart"/>
-      <w:r>
-        <w:t>score(</w:t>
-      </w:r>
-      <w:proofErr w:type="gramEnd"/>
-      <w:r>
-        <w:t xml:space="preserve">) method that comes with the </w:t>
-      </w:r>
-      <w:proofErr w:type="spellStart"/>
-      <w:r>
-        <w:t>MLPClassifier</w:t>
-      </w:r>
-      <w:proofErr w:type="spellEnd"/>
-      <w:r>
-        <w:t xml:space="preserve"> class on the validation set that would return the </w:t>
+        <w:t xml:space="preserve">To find which of the nine models was the best, I used the score() method that comes with the MLPClassifier class on the validation set that would return the </w:t>
       </w:r>
       <w:r>
         <w:t>accuracy score.</w:t>
@@ -812,7 +768,7 @@
                     <pic:cNvPicPr/>
                   </pic:nvPicPr>
                   <pic:blipFill>
-                    <a:blip r:embed="rId10"/>
+                    <a:blip r:embed="rId11"/>
                     <a:stretch>
                       <a:fillRect/>
                     </a:stretch>
@@ -834,15 +790,7 @@
       </w:r>
       <w:r>
         <w:br/>
-        <w:t xml:space="preserve">By utilizing Python’s built-in </w:t>
-      </w:r>
-      <w:proofErr w:type="gramStart"/>
-      <w:r>
-        <w:t>max(</w:t>
-      </w:r>
-      <w:proofErr w:type="gramEnd"/>
-      <w:r>
-        <w:t>) and index() functions I can get the best model to be the MLP with 2 layers at 512 neurons in each layer.</w:t>
+        <w:t>By utilizing Python’s built-in max() and index() functions I can get the best model to be the MLP with 2 layers at 512 neurons in each layer.</w:t>
       </w:r>
       <w:r>
         <w:t xml:space="preserve"> This model has the highest accuracy score of </w:t>
@@ -896,7 +844,7 @@
                     <pic:cNvPicPr/>
                   </pic:nvPicPr>
                   <pic:blipFill>
-                    <a:blip r:embed="rId11"/>
+                    <a:blip r:embed="rId12"/>
                     <a:stretch>
                       <a:fillRect/>
                     </a:stretch>
@@ -966,7 +914,7 @@
     </w:p>
     <w:p/>
     <w:sectPr>
-      <w:footerReference w:type="default" r:id="rId12"/>
+      <w:footerReference w:type="default" r:id="rId13"/>
       <w:pgSz w:w="12240" w:h="15840"/>
       <w:pgMar w:top="1440" w:right="1440" w:bottom="1440" w:left="1440" w:header="720" w:footer="720" w:gutter="0"/>
       <w:cols w:space="720"/>

</xml_diff>